<commit_message>
Added web added government
</commit_message>
<xml_diff>
--- a/Pauly Documentation.docx
+++ b/Pauly Documentation.docx
@@ -2,6 +2,7 @@
 <file path=word/document.xml><?xml version="1.0" encoding="utf-8"?>
 <w:document xmlns:wpc="http://schemas.microsoft.com/office/word/2010/wordprocessingCanvas" xmlns:cx="http://schemas.microsoft.com/office/drawing/2014/chartex" xmlns:cx1="http://schemas.microsoft.com/office/drawing/2015/9/8/chartex" xmlns:cx2="http://schemas.microsoft.com/office/drawing/2015/10/21/chartex" xmlns:cx3="http://schemas.microsoft.com/office/drawing/2016/5/9/chartex" xmlns:cx4="http://schemas.microsoft.com/office/drawing/2016/5/10/chartex" xmlns:cx5="http://schemas.microsoft.com/office/drawing/2016/5/11/chartex" xmlns:cx6="http://schemas.microsoft.com/office/drawing/2016/5/12/chartex" xmlns:cx7="http://schemas.microsoft.com/office/drawing/2016/5/13/chartex" xmlns:cx8="http://schemas.microsoft.com/office/drawing/2016/5/14/chartex" xmlns:mc="http://schemas.openxmlformats.org/markup-compatibility/2006" xmlns:aink="http://schemas.microsoft.com/office/drawing/2016/ink" xmlns:am3d="http://schemas.microsoft.com/office/drawing/2017/model3d" xmlns:o="urn:schemas-microsoft-com:office:office" xmlns:oel="http://schemas.microsoft.com/office/2019/extlst" xmlns:r="http://schemas.openxmlformats.org/officeDocument/2006/relationships" xmlns:m="http://schemas.openxmlformats.org/officeDocument/2006/math" xmlns:v="urn:schemas-microsoft-com:vml" xmlns:wp14="http://schemas.microsoft.com/office/word/2010/wordprocessingDrawing" xmlns:wp="http://schemas.openxmlformats.org/drawingml/2006/wordprocessingDrawing" xmlns:w10="urn:schemas-microsoft-com:office:word" xmlns:w="http://schemas.openxmlformats.org/wordprocessingml/2006/main" xmlns:w14="http://schemas.microsoft.com/office/word/2010/wordml" xmlns:w15="http://schemas.microsoft.com/office/word/2012/wordml" xmlns:w16cex="http://schemas.microsoft.com/office/word/2018/wordml/cex" xmlns:w16cid="http://schemas.microsoft.com/office/word/2016/wordml/cid" xmlns:w16="http://schemas.microsoft.com/office/word/2018/wordml" xmlns:w16du="http://schemas.microsoft.com/office/word/2023/wordml/word16du" xmlns:w16sdtdh="http://schemas.microsoft.com/office/word/2020/wordml/sdtdatahash" xmlns:w16se="http://schemas.microsoft.com/office/word/2015/wordml/symex" xmlns:wpg="http://schemas.microsoft.com/office/word/2010/wordprocessingGroup" xmlns:wpi="http://schemas.microsoft.com/office/word/2010/wordprocessingInk" xmlns:wne="http://schemas.microsoft.com/office/word/2006/wordml" xmlns:wps="http://schemas.microsoft.com/office/word/2010/wordprocessingShape" mc:Ignorable="w14 w15 w16se w16cid w16 w16cex w16sdtdh wp14">
   <w:body>
+    <w:p/>
     <w:p>
       <w:r>
         <w:t>Andrew Mainella</w:t>
@@ -70,6 +71,69 @@
             <w:tcW w:w="4675" w:type="dxa"/>
           </w:tcPr>
           <w:p>
+            <w:bookmarkStart w:id="0" w:name="OLE_LINK1"/>
+            <w:r>
+              <w:rPr>
+                <w:color w:val="FF0000"/>
+              </w:rPr>
+              <w:t xml:space="preserve">Allows Access to Pauly Backend. For Admin use only. (As in </w:t>
+            </w:r>
+            <w:proofErr w:type="spellStart"/>
+            <w:r>
+              <w:rPr>
+                <w:color w:val="FF0000"/>
+              </w:rPr>
+              <w:t>pauly</w:t>
+            </w:r>
+            <w:proofErr w:type="spellEnd"/>
+            <w:r>
+              <w:rPr>
+                <w:color w:val="FF0000"/>
+              </w:rPr>
+              <w:t xml:space="preserve"> backend everything can be access and changed even if permissions are not granted.)</w:t>
+            </w:r>
+            <w:bookmarkEnd w:id="0"/>
+          </w:p>
+        </w:tc>
+      </w:tr>
+      <w:tr>
+        <w:tc>
+          <w:tcPr>
+            <w:tcW w:w="4675" w:type="dxa"/>
+          </w:tcPr>
+          <w:p>
+            <w:r>
+              <w:t>2</w:t>
+            </w:r>
+          </w:p>
+        </w:tc>
+        <w:tc>
+          <w:tcPr>
+            <w:tcW w:w="4675" w:type="dxa"/>
+          </w:tcPr>
+          <w:p>
+            <w:r>
+              <w:t>Disallows Access to Pauly. (Granted by default) Note: Better to disable account (firebase -&gt; accounts) then to do this.</w:t>
+            </w:r>
+          </w:p>
+        </w:tc>
+      </w:tr>
+      <w:tr>
+        <w:tc>
+          <w:tcPr>
+            <w:tcW w:w="4675" w:type="dxa"/>
+          </w:tcPr>
+          <w:p>
+            <w:r>
+              <w:t>3</w:t>
+            </w:r>
+          </w:p>
+        </w:tc>
+        <w:tc>
+          <w:tcPr>
+            <w:tcW w:w="4675" w:type="dxa"/>
+          </w:tcPr>
+          <w:p>
             <w:r>
               <w:t>Allows access to admin panel (Without any other permissions)</w:t>
             </w:r>
@@ -83,29 +147,31 @@
           </w:tcPr>
           <w:p>
             <w:r>
-              <w:t>2</w:t>
-            </w:r>
-          </w:p>
-        </w:tc>
-        <w:tc>
-          <w:tcPr>
-            <w:tcW w:w="4675" w:type="dxa"/>
-          </w:tcPr>
-          <w:p>
+              <w:t>4</w:t>
+            </w:r>
+          </w:p>
+        </w:tc>
+        <w:tc>
+          <w:tcPr>
+            <w:tcW w:w="4675" w:type="dxa"/>
+          </w:tcPr>
+          <w:p>
+            <w:bookmarkStart w:id="1" w:name="OLE_LINK2"/>
             <w:r>
               <w:t>Allows changing Header Message</w:t>
             </w:r>
-          </w:p>
-        </w:tc>
-      </w:tr>
-      <w:tr>
-        <w:tc>
-          <w:tcPr>
-            <w:tcW w:w="4675" w:type="dxa"/>
-          </w:tcPr>
-          <w:p>
-            <w:r>
-              <w:t>3</w:t>
+            <w:bookmarkEnd w:id="1"/>
+          </w:p>
+        </w:tc>
+      </w:tr>
+      <w:tr>
+        <w:tc>
+          <w:tcPr>
+            <w:tcW w:w="4675" w:type="dxa"/>
+          </w:tcPr>
+          <w:p>
+            <w:r>
+              <w:t>5</w:t>
             </w:r>
           </w:p>
         </w:tc>
@@ -127,7 +193,7 @@
           </w:tcPr>
           <w:p>
             <w:r>
-              <w:t>4</w:t>
+              <w:t>6</w:t>
             </w:r>
           </w:p>
         </w:tc>
@@ -149,7 +215,7 @@
           </w:tcPr>
           <w:p>
             <w:r>
-              <w:t>5</w:t>
+              <w:t>7</w:t>
             </w:r>
           </w:p>
         </w:tc>
@@ -171,7 +237,7 @@
           </w:tcPr>
           <w:p>
             <w:r>
-              <w:t>6</w:t>
+              <w:t>8</w:t>
             </w:r>
           </w:p>
         </w:tc>
@@ -193,7 +259,7 @@
           </w:tcPr>
           <w:p>
             <w:r>
-              <w:t>7</w:t>
+              <w:t>9</w:t>
             </w:r>
           </w:p>
         </w:tc>
@@ -215,7 +281,7 @@
           </w:tcPr>
           <w:p>
             <w:r>
-              <w:t>8</w:t>
+              <w:t>10</w:t>
             </w:r>
           </w:p>
         </w:tc>
@@ -237,7 +303,7 @@
           </w:tcPr>
           <w:p>
             <w:r>
-              <w:t>9</w:t>
+              <w:t>11</w:t>
             </w:r>
           </w:p>
         </w:tc>
@@ -248,40 +314,416 @@
           <w:p>
             <w:pPr>
               <w:rPr>
-                <w:color w:val="FF0000"/>
+                <w:color w:val="000000" w:themeColor="text1"/>
               </w:rPr>
             </w:pPr>
             <w:r>
               <w:rPr>
-                <w:color w:val="FF0000"/>
-              </w:rPr>
-              <w:t xml:space="preserve">Allows Access </w:t>
-            </w:r>
-            <w:r>
-              <w:rPr>
-                <w:color w:val="FF0000"/>
-              </w:rPr>
-              <w:t>to</w:t>
-            </w:r>
-            <w:r>
-              <w:rPr>
-                <w:color w:val="FF0000"/>
-              </w:rPr>
-              <w:t xml:space="preserve"> Pauly Backend. For Admin use only. (As in </w:t>
+                <w:color w:val="000000" w:themeColor="text1"/>
+              </w:rPr>
+              <w:t>Allows Creating Test/ Assignment Events</w:t>
+            </w:r>
+          </w:p>
+        </w:tc>
+      </w:tr>
+      <w:tr>
+        <w:tc>
+          <w:tcPr>
+            <w:tcW w:w="4675" w:type="dxa"/>
+          </w:tcPr>
+          <w:p>
+            <w:r>
+              <w:t>12</w:t>
+            </w:r>
+          </w:p>
+        </w:tc>
+        <w:tc>
+          <w:tcPr>
+            <w:tcW w:w="4675" w:type="dxa"/>
+          </w:tcPr>
+          <w:p>
+            <w:pPr>
+              <w:rPr>
+                <w:color w:val="000000" w:themeColor="text1"/>
+              </w:rPr>
+            </w:pPr>
+            <w:r>
+              <w:rPr>
+                <w:color w:val="000000" w:themeColor="text1"/>
+              </w:rPr>
+              <w:t xml:space="preserve">Access to </w:t>
             </w:r>
             <w:proofErr w:type="spellStart"/>
             <w:r>
               <w:rPr>
-                <w:color w:val="FF0000"/>
-              </w:rPr>
-              <w:t>pauly</w:t>
+                <w:color w:val="000000" w:themeColor="text1"/>
+              </w:rPr>
+              <w:t>Presedent</w:t>
             </w:r>
             <w:proofErr w:type="spellEnd"/>
-            <w:r>
-              <w:rPr>
-                <w:color w:val="FF0000"/>
-              </w:rPr>
-              <w:t xml:space="preserve"> backend everything can be access and changed even if permissions are not granted.)</w:t>
+          </w:p>
+        </w:tc>
+      </w:tr>
+      <w:tr>
+        <w:tc>
+          <w:tcPr>
+            <w:tcW w:w="4675" w:type="dxa"/>
+          </w:tcPr>
+          <w:p>
+            <w:r>
+              <w:t>13</w:t>
+            </w:r>
+          </w:p>
+        </w:tc>
+        <w:tc>
+          <w:tcPr>
+            <w:tcW w:w="4675" w:type="dxa"/>
+          </w:tcPr>
+          <w:p>
+            <w:pPr>
+              <w:rPr>
+                <w:color w:val="000000" w:themeColor="text1"/>
+              </w:rPr>
+            </w:pPr>
+            <w:r>
+              <w:rPr>
+                <w:color w:val="000000" w:themeColor="text1"/>
+              </w:rPr>
+              <w:t>Access to Calendar</w:t>
+            </w:r>
+          </w:p>
+        </w:tc>
+      </w:tr>
+      <w:tr>
+        <w:tc>
+          <w:tcPr>
+            <w:tcW w:w="4675" w:type="dxa"/>
+          </w:tcPr>
+          <w:p>
+            <w:r>
+              <w:t>14</w:t>
+            </w:r>
+          </w:p>
+        </w:tc>
+        <w:tc>
+          <w:tcPr>
+            <w:tcW w:w="4675" w:type="dxa"/>
+          </w:tcPr>
+          <w:p>
+            <w:pPr>
+              <w:rPr>
+                <w:color w:val="000000" w:themeColor="text1"/>
+              </w:rPr>
+            </w:pPr>
+            <w:r>
+              <w:rPr>
+                <w:color w:val="000000" w:themeColor="text1"/>
+              </w:rPr>
+              <w:t>Access to Election</w:t>
+            </w:r>
+          </w:p>
+        </w:tc>
+      </w:tr>
+      <w:tr>
+        <w:tc>
+          <w:tcPr>
+            <w:tcW w:w="4675" w:type="dxa"/>
+          </w:tcPr>
+          <w:p>
+            <w:r>
+              <w:t>15</w:t>
+            </w:r>
+          </w:p>
+        </w:tc>
+        <w:tc>
+          <w:tcPr>
+            <w:tcW w:w="4675" w:type="dxa"/>
+          </w:tcPr>
+          <w:p>
+            <w:pPr>
+              <w:rPr>
+                <w:color w:val="000000" w:themeColor="text1"/>
+              </w:rPr>
+            </w:pPr>
+            <w:r>
+              <w:rPr>
+                <w:color w:val="000000" w:themeColor="text1"/>
+              </w:rPr>
+              <w:t>Access to Sports</w:t>
+            </w:r>
+          </w:p>
+        </w:tc>
+      </w:tr>
+      <w:tr>
+        <w:tc>
+          <w:tcPr>
+            <w:tcW w:w="4675" w:type="dxa"/>
+          </w:tcPr>
+          <w:p>
+            <w:r>
+              <w:t>16</w:t>
+            </w:r>
+          </w:p>
+        </w:tc>
+        <w:tc>
+          <w:tcPr>
+            <w:tcW w:w="4675" w:type="dxa"/>
+          </w:tcPr>
+          <w:p>
+            <w:pPr>
+              <w:rPr>
+                <w:color w:val="000000" w:themeColor="text1"/>
+              </w:rPr>
+            </w:pPr>
+            <w:r>
+              <w:rPr>
+                <w:color w:val="000000" w:themeColor="text1"/>
+              </w:rPr>
+              <w:t>Access to Cards</w:t>
+            </w:r>
+          </w:p>
+        </w:tc>
+      </w:tr>
+      <w:tr>
+        <w:tc>
+          <w:tcPr>
+            <w:tcW w:w="4675" w:type="dxa"/>
+          </w:tcPr>
+          <w:p>
+            <w:r>
+              <w:t>17</w:t>
+            </w:r>
+          </w:p>
+        </w:tc>
+        <w:tc>
+          <w:tcPr>
+            <w:tcW w:w="4675" w:type="dxa"/>
+          </w:tcPr>
+          <w:p>
+            <w:pPr>
+              <w:rPr>
+                <w:color w:val="000000" w:themeColor="text1"/>
+              </w:rPr>
+            </w:pPr>
+            <w:r>
+              <w:rPr>
+                <w:color w:val="000000" w:themeColor="text1"/>
+              </w:rPr>
+              <w:t>Access to Resources</w:t>
+            </w:r>
+          </w:p>
+        </w:tc>
+      </w:tr>
+      <w:tr>
+        <w:tc>
+          <w:tcPr>
+            <w:tcW w:w="4675" w:type="dxa"/>
+          </w:tcPr>
+          <w:p>
+            <w:r>
+              <w:t>18</w:t>
+            </w:r>
+          </w:p>
+        </w:tc>
+        <w:tc>
+          <w:tcPr>
+            <w:tcW w:w="4675" w:type="dxa"/>
+          </w:tcPr>
+          <w:p>
+            <w:pPr>
+              <w:rPr>
+                <w:color w:val="000000" w:themeColor="text1"/>
+              </w:rPr>
+            </w:pPr>
+            <w:r>
+              <w:rPr>
+                <w:color w:val="000000" w:themeColor="text1"/>
+              </w:rPr>
+              <w:t>Access to Commissions</w:t>
+            </w:r>
+          </w:p>
+        </w:tc>
+      </w:tr>
+      <w:tr>
+        <w:tc>
+          <w:tcPr>
+            <w:tcW w:w="4675" w:type="dxa"/>
+          </w:tcPr>
+          <w:p>
+            <w:r>
+              <w:t>19</w:t>
+            </w:r>
+          </w:p>
+        </w:tc>
+        <w:tc>
+          <w:tcPr>
+            <w:tcW w:w="4675" w:type="dxa"/>
+          </w:tcPr>
+          <w:p>
+            <w:pPr>
+              <w:rPr>
+                <w:color w:val="000000" w:themeColor="text1"/>
+              </w:rPr>
+            </w:pPr>
+            <w:r>
+              <w:rPr>
+                <w:color w:val="000000" w:themeColor="text1"/>
+              </w:rPr>
+              <w:t>Access to Class</w:t>
+            </w:r>
+          </w:p>
+        </w:tc>
+      </w:tr>
+    </w:tbl>
+    <w:p/>
+    <w:p>
+      <w:r>
+        <w:t>Cards</w:t>
+      </w:r>
+    </w:p>
+    <w:p>
+      <w:r>
+        <w:t xml:space="preserve">Cards are the standard way in which input can be </w:t>
+      </w:r>
+      <w:proofErr w:type="spellStart"/>
+      <w:r>
+        <w:t>inputed</w:t>
+      </w:r>
+      <w:proofErr w:type="spellEnd"/>
+      <w:r>
+        <w:t xml:space="preserve"> into </w:t>
+      </w:r>
+      <w:proofErr w:type="spellStart"/>
+      <w:r>
+        <w:t>pauly</w:t>
+      </w:r>
+      <w:proofErr w:type="spellEnd"/>
+      <w:r>
+        <w:t>.</w:t>
+      </w:r>
+    </w:p>
+    <w:p/>
+    <w:p>
+      <w:r>
+        <w:t>Cards have three arrays that are ordered.</w:t>
+      </w:r>
+    </w:p>
+    <w:p>
+      <w:r>
+        <w:t>Name Array: (“Contains the name of media”)</w:t>
+      </w:r>
+    </w:p>
+    <w:p>
+      <w:r>
+        <w:t xml:space="preserve">Value Array: (“Contains the </w:t>
+      </w:r>
+      <w:proofErr w:type="gramStart"/>
+      <w:r>
+        <w:t>value(</w:t>
+      </w:r>
+      <w:proofErr w:type="gramEnd"/>
+      <w:r>
+        <w:t>aka id) of the media (used to access it)”)</w:t>
+      </w:r>
+    </w:p>
+    <w:p>
+      <w:r>
+        <w:t>Type Array: (“Contains the type of the media”)</w:t>
+      </w:r>
+    </w:p>
+    <w:p/>
+    <w:p>
+      <w:r>
+        <w:t>Supported Types</w:t>
+      </w:r>
+    </w:p>
+    <w:tbl>
+      <w:tblPr>
+        <w:tblStyle w:val="TableGrid"/>
+        <w:tblW w:w="0" w:type="auto"/>
+        <w:tblLook w:val="04A0" w:firstRow="1" w:lastRow="0" w:firstColumn="1" w:lastColumn="0" w:noHBand="0" w:noVBand="1"/>
+      </w:tblPr>
+      <w:tblGrid>
+        <w:gridCol w:w="4675"/>
+        <w:gridCol w:w="4675"/>
+      </w:tblGrid>
+      <w:tr>
+        <w:tc>
+          <w:tcPr>
+            <w:tcW w:w="4675" w:type="dxa"/>
+          </w:tcPr>
+          <w:p>
+            <w:proofErr w:type="spellStart"/>
+            <w:r>
+              <w:t>Paulys</w:t>
+            </w:r>
+            <w:proofErr w:type="spellEnd"/>
+            <w:r>
+              <w:t xml:space="preserve"> Built In functions</w:t>
+            </w:r>
+          </w:p>
+        </w:tc>
+        <w:tc>
+          <w:tcPr>
+            <w:tcW w:w="4675" w:type="dxa"/>
+          </w:tcPr>
+          <w:p>
+            <w:r>
+              <w:t>Paul</w:t>
+            </w:r>
+          </w:p>
+        </w:tc>
+      </w:tr>
+      <w:tr>
+        <w:tc>
+          <w:tcPr>
+            <w:tcW w:w="4675" w:type="dxa"/>
+          </w:tcPr>
+          <w:p>
+            <w:proofErr w:type="spellStart"/>
+            <w:r>
+              <w:t>Youtube</w:t>
+            </w:r>
+            <w:proofErr w:type="spellEnd"/>
+            <w:r>
+              <w:t xml:space="preserve"> </w:t>
+            </w:r>
+            <w:proofErr w:type="spellStart"/>
+            <w:r>
+              <w:t>embeded</w:t>
+            </w:r>
+            <w:proofErr w:type="spellEnd"/>
+          </w:p>
+        </w:tc>
+        <w:tc>
+          <w:tcPr>
+            <w:tcW w:w="4675" w:type="dxa"/>
+          </w:tcPr>
+          <w:p>
+            <w:r>
+              <w:t>YT</w:t>
+            </w:r>
+          </w:p>
+        </w:tc>
+      </w:tr>
+      <w:tr>
+        <w:tc>
+          <w:tcPr>
+            <w:tcW w:w="4675" w:type="dxa"/>
+          </w:tcPr>
+          <w:p>
+            <w:r>
+              <w:t>PDF</w:t>
+            </w:r>
+          </w:p>
+        </w:tc>
+        <w:tc>
+          <w:tcPr>
+            <w:tcW w:w="4675" w:type="dxa"/>
+          </w:tcPr>
+          <w:p>
+            <w:r>
+              <w:t>pdf</w:t>
             </w:r>
           </w:p>
         </w:tc>

</xml_diff>

<commit_message>
-Too Much to explain
</commit_message>
<xml_diff>
--- a/Pauly Documentation.docx
+++ b/Pauly Documentation.docx
@@ -2,7 +2,13 @@
 <file path=word/document.xml><?xml version="1.0" encoding="utf-8"?>
 <w:document xmlns:wpc="http://schemas.microsoft.com/office/word/2010/wordprocessingCanvas" xmlns:cx="http://schemas.microsoft.com/office/drawing/2014/chartex" xmlns:cx1="http://schemas.microsoft.com/office/drawing/2015/9/8/chartex" xmlns:cx2="http://schemas.microsoft.com/office/drawing/2015/10/21/chartex" xmlns:cx3="http://schemas.microsoft.com/office/drawing/2016/5/9/chartex" xmlns:cx4="http://schemas.microsoft.com/office/drawing/2016/5/10/chartex" xmlns:cx5="http://schemas.microsoft.com/office/drawing/2016/5/11/chartex" xmlns:cx6="http://schemas.microsoft.com/office/drawing/2016/5/12/chartex" xmlns:cx7="http://schemas.microsoft.com/office/drawing/2016/5/13/chartex" xmlns:cx8="http://schemas.microsoft.com/office/drawing/2016/5/14/chartex" xmlns:mc="http://schemas.openxmlformats.org/markup-compatibility/2006" xmlns:aink="http://schemas.microsoft.com/office/drawing/2016/ink" xmlns:am3d="http://schemas.microsoft.com/office/drawing/2017/model3d" xmlns:o="urn:schemas-microsoft-com:office:office" xmlns:oel="http://schemas.microsoft.com/office/2019/extlst" xmlns:r="http://schemas.openxmlformats.org/officeDocument/2006/relationships" xmlns:m="http://schemas.openxmlformats.org/officeDocument/2006/math" xmlns:v="urn:schemas-microsoft-com:vml" xmlns:wp14="http://schemas.microsoft.com/office/word/2010/wordprocessingDrawing" xmlns:wp="http://schemas.openxmlformats.org/drawingml/2006/wordprocessingDrawing" xmlns:w10="urn:schemas-microsoft-com:office:word" xmlns:w="http://schemas.openxmlformats.org/wordprocessingml/2006/main" xmlns:w14="http://schemas.microsoft.com/office/word/2010/wordml" xmlns:w15="http://schemas.microsoft.com/office/word/2012/wordml" xmlns:w16cex="http://schemas.microsoft.com/office/word/2018/wordml/cex" xmlns:w16cid="http://schemas.microsoft.com/office/word/2016/wordml/cid" xmlns:w16="http://schemas.microsoft.com/office/word/2018/wordml" xmlns:w16du="http://schemas.microsoft.com/office/word/2023/wordml/word16du" xmlns:w16sdtdh="http://schemas.microsoft.com/office/word/2020/wordml/sdtdatahash" xmlns:w16se="http://schemas.microsoft.com/office/word/2015/wordml/symex" xmlns:wpg="http://schemas.microsoft.com/office/word/2010/wordprocessingGroup" xmlns:wpi="http://schemas.microsoft.com/office/word/2010/wordprocessingInk" xmlns:wne="http://schemas.microsoft.com/office/word/2006/wordml" xmlns:wps="http://schemas.microsoft.com/office/word/2010/wordprocessingShape" mc:Ignorable="w14 w15 w16se w16cid w16 w16cex w16sdtdh wp14">
   <w:body>
-    <w:p/>
+    <w:p>
+      <w:pPr>
+        <w:rPr>
+          <w:vertAlign w:val="subscript"/>
+        </w:rPr>
+      </w:pPr>
+    </w:p>
     <w:p>
       <w:r>
         <w:t>Andrew Mainella</w:t>
@@ -574,6 +580,36 @@
           </w:p>
         </w:tc>
       </w:tr>
+      <w:tr>
+        <w:tc>
+          <w:tcPr>
+            <w:tcW w:w="4675" w:type="dxa"/>
+          </w:tcPr>
+          <w:p>
+            <w:r>
+              <w:t>20</w:t>
+            </w:r>
+          </w:p>
+        </w:tc>
+        <w:tc>
+          <w:tcPr>
+            <w:tcW w:w="4675" w:type="dxa"/>
+          </w:tcPr>
+          <w:p>
+            <w:pPr>
+              <w:rPr>
+                <w:color w:val="000000" w:themeColor="text1"/>
+              </w:rPr>
+            </w:pPr>
+            <w:r>
+              <w:rPr>
+                <w:color w:val="000000" w:themeColor="text1"/>
+              </w:rPr>
+              <w:t>Allows adding classes</w:t>
+            </w:r>
+          </w:p>
+        </w:tc>
+      </w:tr>
     </w:tbl>
     <w:p/>
     <w:p>
@@ -730,6 +766,139 @@
       </w:tr>
     </w:tbl>
     <w:p/>
+    <w:p>
+      <w:r>
+        <w:t>Commissions</w:t>
+      </w:r>
+    </w:p>
+    <w:tbl>
+      <w:tblPr>
+        <w:tblStyle w:val="TableGrid"/>
+        <w:tblW w:w="0" w:type="auto"/>
+        <w:tblLook w:val="04A0" w:firstRow="1" w:lastRow="0" w:firstColumn="1" w:lastColumn="0" w:noHBand="0" w:noVBand="1"/>
+      </w:tblPr>
+      <w:tblGrid>
+        <w:gridCol w:w="4675"/>
+        <w:gridCol w:w="4675"/>
+      </w:tblGrid>
+      <w:tr>
+        <w:tc>
+          <w:tcPr>
+            <w:tcW w:w="4675" w:type="dxa"/>
+          </w:tcPr>
+          <w:p>
+            <w:r>
+              <w:t>1</w:t>
+            </w:r>
+          </w:p>
+        </w:tc>
+        <w:tc>
+          <w:tcPr>
+            <w:tcW w:w="4675" w:type="dxa"/>
+          </w:tcPr>
+          <w:p>
+            <w:proofErr w:type="spellStart"/>
+            <w:r>
+              <w:t>Presedent</w:t>
+            </w:r>
+            <w:proofErr w:type="spellEnd"/>
+          </w:p>
+        </w:tc>
+      </w:tr>
+      <w:tr>
+        <w:tc>
+          <w:tcPr>
+            <w:tcW w:w="4675" w:type="dxa"/>
+          </w:tcPr>
+          <w:p>
+            <w:r>
+              <w:t>2</w:t>
+            </w:r>
+          </w:p>
+        </w:tc>
+        <w:tc>
+          <w:tcPr>
+            <w:tcW w:w="4675" w:type="dxa"/>
+          </w:tcPr>
+          <w:p>
+            <w:r>
+              <w:t>Location</w:t>
+            </w:r>
+          </w:p>
+        </w:tc>
+      </w:tr>
+      <w:tr>
+        <w:tc>
+          <w:tcPr>
+            <w:tcW w:w="4675" w:type="dxa"/>
+          </w:tcPr>
+          <w:p>
+            <w:r>
+              <w:t>3</w:t>
+            </w:r>
+          </w:p>
+        </w:tc>
+        <w:tc>
+          <w:tcPr>
+            <w:tcW w:w="4675" w:type="dxa"/>
+          </w:tcPr>
+          <w:p>
+            <w:r>
+              <w:t>Image</w:t>
+            </w:r>
+          </w:p>
+        </w:tc>
+      </w:tr>
+      <w:tr>
+        <w:tc>
+          <w:tcPr>
+            <w:tcW w:w="4675" w:type="dxa"/>
+          </w:tcPr>
+          <w:p>
+            <w:r>
+              <w:t>4</w:t>
+            </w:r>
+          </w:p>
+        </w:tc>
+        <w:tc>
+          <w:tcPr>
+            <w:tcW w:w="4675" w:type="dxa"/>
+          </w:tcPr>
+          <w:p>
+            <w:r>
+              <w:t xml:space="preserve">Image – </w:t>
+            </w:r>
+            <w:proofErr w:type="spellStart"/>
+            <w:r>
+              <w:t>Locaion</w:t>
+            </w:r>
+            <w:proofErr w:type="spellEnd"/>
+          </w:p>
+        </w:tc>
+      </w:tr>
+      <w:tr>
+        <w:tc>
+          <w:tcPr>
+            <w:tcW w:w="4675" w:type="dxa"/>
+          </w:tcPr>
+          <w:p>
+            <w:r>
+              <w:t>5</w:t>
+            </w:r>
+          </w:p>
+        </w:tc>
+        <w:tc>
+          <w:tcPr>
+            <w:tcW w:w="4675" w:type="dxa"/>
+          </w:tcPr>
+          <w:p>
+            <w:r>
+              <w:t>QR Code</w:t>
+            </w:r>
+          </w:p>
+        </w:tc>
+      </w:tr>
+    </w:tbl>
     <w:p/>
     <w:sectPr>
       <w:pgSz w:w="12240" w:h="15840"/>

</xml_diff>

<commit_message>
Working On Destination and Microsfot
</commit_message>
<xml_diff>
--- a/Pauly Documentation.docx
+++ b/Pauly Documentation.docx
@@ -635,7 +635,13 @@
     </w:p>
     <w:p>
       <w:r>
-        <w:t>Class Mode</w:t>
+        <w:t>“</w:t>
+      </w:r>
+      <w:r>
+        <w:t>ClassMode</w:t>
+      </w:r>
+      <w:r>
+        <w:t>”</w:t>
       </w:r>
     </w:p>
     <w:tbl>
@@ -666,6 +672,17 @@
           <w:p>
             <w:r>
               <w:t>Class by Class</w:t>
+            </w:r>
+            <w:r>
+              <w:t xml:space="preserve"> Stored in “</w:t>
+            </w:r>
+            <w:proofErr w:type="spellStart"/>
+            <w:r>
+              <w:t>ClassPerms</w:t>
+            </w:r>
+            <w:proofErr w:type="spellEnd"/>
+            <w:r>
+              <w:t>”</w:t>
             </w:r>
           </w:p>
         </w:tc>

</xml_diff>

<commit_message>
Three Modes Done (SortOf)
</commit_message>
<xml_diff>
--- a/Pauly Documentation.docx
+++ b/Pauly Documentation.docx
@@ -623,14 +623,28 @@
       </w:tr>
     </w:tbl>
     <w:p/>
-    <w:p>
-      <w:r>
+    <w:p/>
+    <w:p/>
+    <w:p/>
+    <w:p/>
+    <w:p/>
+    <w:p/>
+    <w:p/>
+    <w:p/>
+    <w:p/>
+    <w:p/>
+    <w:p>
+      <w:r>
+        <w:lastRenderedPageBreak/>
         <w:t>Levels</w:t>
       </w:r>
     </w:p>
     <w:p>
       <w:r>
         <w:t>Permission 19</w:t>
+      </w:r>
+      <w:r>
+        <w:t xml:space="preserve"> Classes</w:t>
       </w:r>
     </w:p>
     <w:p>
@@ -713,12 +727,47 @@
     <w:p/>
     <w:p>
       <w:r>
-        <w:t>If Class Mode One</w:t>
-      </w:r>
-    </w:p>
-    <w:p>
-      <w:r>
-        <w:t>Class Perms Array of strings of classes with access. If section isn’t zero “Grade-</w:t>
+        <w:t>“</w:t>
+      </w:r>
+      <w:r>
+        <w:t xml:space="preserve">Class </w:t>
+      </w:r>
+      <w:proofErr w:type="gramStart"/>
+      <w:r>
+        <w:t>Mode</w:t>
+      </w:r>
+      <w:r>
+        <w:t xml:space="preserve">” </w:t>
+      </w:r>
+      <w:r>
+        <w:t xml:space="preserve"> </w:t>
+      </w:r>
+      <w:r>
+        <w:t>=</w:t>
+      </w:r>
+      <w:proofErr w:type="gramEnd"/>
+      <w:r>
+        <w:t xml:space="preserve"> 0, Class by class</w:t>
+      </w:r>
+    </w:p>
+    <w:p>
+      <w:r>
+        <w:t>Class Perms Array of strings of classes with access. If section isn’t zero “</w:t>
+      </w:r>
+      <w:r>
+        <w:t>&lt;</w:t>
+      </w:r>
+      <w:r>
+        <w:t>Grade</w:t>
+      </w:r>
+      <w:r>
+        <w:t>&gt;</w:t>
+      </w:r>
+      <w:r>
+        <w:t>-</w:t>
+      </w:r>
+      <w:r>
+        <w:t>&lt;</w:t>
       </w:r>
       <w:proofErr w:type="spellStart"/>
       <w:r>
@@ -726,7 +775,34 @@
       </w:r>
       <w:proofErr w:type="spellEnd"/>
       <w:r>
-        <w:t>-Section-Year”</w:t>
+        <w:t>&gt;</w:t>
+      </w:r>
+      <w:r>
+        <w:t>-</w:t>
+      </w:r>
+      <w:r>
+        <w:t>&lt;</w:t>
+      </w:r>
+      <w:r>
+        <w:t>Section</w:t>
+      </w:r>
+      <w:r>
+        <w:t>&gt;</w:t>
+      </w:r>
+      <w:r>
+        <w:t>-</w:t>
+      </w:r>
+      <w:r>
+        <w:t>&lt;</w:t>
+      </w:r>
+      <w:r>
+        <w:t>Year</w:t>
+      </w:r>
+      <w:r>
+        <w:t>&gt;</w:t>
+      </w:r>
+      <w:r>
+        <w:t>”</w:t>
       </w:r>
       <w:r>
         <w:t>.</w:t>
@@ -747,10 +823,30 @@
         <w:t>“</w:t>
       </w:r>
       <w:r>
-        <w:t>Grade-ClassName-</w:t>
-      </w:r>
-      <w:r>
-        <w:t>0”</w:t>
+        <w:t>&lt;</w:t>
+      </w:r>
+      <w:r>
+        <w:t>Grade</w:t>
+      </w:r>
+      <w:r>
+        <w:t>&gt;</w:t>
+      </w:r>
+      <w:r>
+        <w:t>-</w:t>
+      </w:r>
+      <w:r>
+        <w:t>&lt;</w:t>
+      </w:r>
+      <w:proofErr w:type="spellStart"/>
+      <w:r>
+        <w:t>ClassName</w:t>
+      </w:r>
+      <w:proofErr w:type="spellEnd"/>
+      <w:r>
+        <w:t>&gt;</w:t>
+      </w:r>
+      <w:r>
+        <w:t>-0”</w:t>
       </w:r>
       <w:r>
         <w:t>.</w:t>
@@ -759,7 +855,132 @@
     <w:p/>
     <w:p>
       <w:r>
-        <w:lastRenderedPageBreak/>
+        <w:t xml:space="preserve">Permission 15 </w:t>
+      </w:r>
+      <w:proofErr w:type="spellStart"/>
+      <w:r>
+        <w:t>Sports</w:t>
+      </w:r>
+      <w:proofErr w:type="spellEnd"/>
+      <w:r>
+        <w:t xml:space="preserve"> </w:t>
+      </w:r>
+    </w:p>
+    <w:p>
+      <w:r>
+        <w:t>“</w:t>
+      </w:r>
+      <w:proofErr w:type="spellStart"/>
+      <w:r>
+        <w:t>SportsMode</w:t>
+      </w:r>
+      <w:proofErr w:type="spellEnd"/>
+      <w:r>
+        <w:t>”</w:t>
+      </w:r>
+    </w:p>
+    <w:tbl>
+      <w:tblPr>
+        <w:tblStyle w:val="TableGrid"/>
+        <w:tblW w:w="0" w:type="auto"/>
+        <w:tblLook w:val="04A0" w:firstRow="1" w:lastRow="0" w:firstColumn="1" w:lastColumn="0" w:noHBand="0" w:noVBand="1"/>
+      </w:tblPr>
+      <w:tblGrid>
+        <w:gridCol w:w="4675"/>
+        <w:gridCol w:w="4675"/>
+      </w:tblGrid>
+      <w:tr>
+        <w:tc>
+          <w:tcPr>
+            <w:tcW w:w="4675" w:type="dxa"/>
+          </w:tcPr>
+          <w:p>
+            <w:r>
+              <w:t>0</w:t>
+            </w:r>
+          </w:p>
+        </w:tc>
+        <w:tc>
+          <w:tcPr>
+            <w:tcW w:w="4675" w:type="dxa"/>
+          </w:tcPr>
+          <w:p>
+            <w:r>
+              <w:t xml:space="preserve">Sport by Sport </w:t>
+            </w:r>
+            <w:r>
+              <w:t>Stored in “</w:t>
+            </w:r>
+            <w:proofErr w:type="spellStart"/>
+            <w:r>
+              <w:t>Sport</w:t>
+            </w:r>
+            <w:r>
+              <w:t>Perms</w:t>
+            </w:r>
+            <w:proofErr w:type="spellEnd"/>
+            <w:r>
+              <w:t>”</w:t>
+            </w:r>
+          </w:p>
+        </w:tc>
+      </w:tr>
+      <w:tr>
+        <w:tc>
+          <w:tcPr>
+            <w:tcW w:w="4675" w:type="dxa"/>
+          </w:tcPr>
+          <w:p>
+            <w:r>
+              <w:t>1</w:t>
+            </w:r>
+          </w:p>
+        </w:tc>
+        <w:tc>
+          <w:tcPr>
+            <w:tcW w:w="4675" w:type="dxa"/>
+          </w:tcPr>
+          <w:p>
+            <w:r>
+              <w:t>Absolute</w:t>
+            </w:r>
+          </w:p>
+        </w:tc>
+      </w:tr>
+    </w:tbl>
+    <w:p/>
+    <w:p>
+      <w:r>
+        <w:t>“</w:t>
+      </w:r>
+      <w:proofErr w:type="spellStart"/>
+      <w:r>
+        <w:t>SportMode</w:t>
+      </w:r>
+      <w:proofErr w:type="spellEnd"/>
+      <w:r>
+        <w:t xml:space="preserve">” array of string “&lt;Sport Name&gt;-&lt;Sport year&gt;-&lt;Sport </w:t>
+      </w:r>
+      <w:proofErr w:type="gramStart"/>
+      <w:r>
+        <w:t>Team(</w:t>
+      </w:r>
+      <w:proofErr w:type="gramEnd"/>
+      <w:r>
+        <w:t xml:space="preserve">ex. </w:t>
+      </w:r>
+      <w:proofErr w:type="spellStart"/>
+      <w:r>
+        <w:t>varsity</w:t>
+      </w:r>
+      <w:proofErr w:type="spellEnd"/>
+      <w:r>
+        <w:t>)&gt;”</w:t>
+      </w:r>
+    </w:p>
+    <w:p/>
+    <w:p>
+      <w:r>
         <w:t>Cards</w:t>
       </w:r>
     </w:p>

</xml_diff>

<commit_message>
added redux worked on calendar event
</commit_message>
<xml_diff>
--- a/Pauly Documentation.docx
+++ b/Pauly Documentation.docx
@@ -1244,6 +1244,959 @@
     <w:p>
       <w:r>
         <w:t>Images from Pexels</w:t>
+      </w:r>
+    </w:p>
+    <w:p/>
+    <w:p/>
+    <w:p>
+      <w:r>
+        <w:t>Pauly New</w:t>
+      </w:r>
+    </w:p>
+    <w:p>
+      <w:pPr>
+        <w:shd w:val="clear" w:color="auto" w:fill="FFFFFE"/>
+        <w:spacing w:line="270" w:lineRule="atLeast"/>
+        <w:rPr>
+          <w:rFonts w:ascii="Menlo" w:eastAsia="Times New Roman" w:hAnsi="Menlo" w:cs="Menlo"/>
+          <w:color w:val="000000"/>
+          <w:kern w:val="0"/>
+          <w:sz w:val="18"/>
+          <w:szCs w:val="18"/>
+          <w14:ligatures w14:val="none"/>
+        </w:rPr>
+      </w:pPr>
+      <w:r>
+        <w:rPr>
+          <w:rFonts w:ascii="Menlo" w:eastAsia="Times New Roman" w:hAnsi="Menlo" w:cs="Menlo"/>
+          <w:color w:val="000000"/>
+          <w:kern w:val="0"/>
+          <w:sz w:val="18"/>
+          <w:szCs w:val="18"/>
+          <w14:ligatures w14:val="none"/>
+        </w:rPr>
+        <w:t>Extensions</w:t>
+      </w:r>
+    </w:p>
+    <w:p>
+      <w:pPr>
+        <w:shd w:val="clear" w:color="auto" w:fill="FFFFFE"/>
+        <w:spacing w:line="270" w:lineRule="atLeast"/>
+        <w:rPr>
+          <w:rFonts w:ascii="Menlo" w:eastAsia="Times New Roman" w:hAnsi="Menlo" w:cs="Menlo"/>
+          <w:color w:val="000000"/>
+          <w:kern w:val="0"/>
+          <w:sz w:val="18"/>
+          <w:szCs w:val="18"/>
+          <w14:ligatures w14:val="none"/>
+        </w:rPr>
+      </w:pPr>
+      <w:r>
+        <w:rPr>
+          <w:rFonts w:ascii="Menlo" w:eastAsia="Times New Roman" w:hAnsi="Menlo" w:cs="Menlo"/>
+          <w:color w:val="000000"/>
+          <w:kern w:val="0"/>
+          <w:sz w:val="18"/>
+          <w:szCs w:val="18"/>
+          <w14:ligatures w14:val="none"/>
+        </w:rPr>
+        <w:t>{</w:t>
+      </w:r>
+    </w:p>
+    <w:p>
+      <w:pPr>
+        <w:shd w:val="clear" w:color="auto" w:fill="FFFFFE"/>
+        <w:spacing w:line="270" w:lineRule="atLeast"/>
+        <w:rPr>
+          <w:rFonts w:ascii="Menlo" w:eastAsia="Times New Roman" w:hAnsi="Menlo" w:cs="Menlo"/>
+          <w:color w:val="000000"/>
+          <w:kern w:val="0"/>
+          <w:sz w:val="18"/>
+          <w:szCs w:val="18"/>
+          <w14:ligatures w14:val="none"/>
+        </w:rPr>
+      </w:pPr>
+      <w:r>
+        <w:rPr>
+          <w:rFonts w:ascii="Menlo" w:eastAsia="Times New Roman" w:hAnsi="Menlo" w:cs="Menlo"/>
+          <w:color w:val="000000"/>
+          <w:kern w:val="0"/>
+          <w:sz w:val="18"/>
+          <w:szCs w:val="18"/>
+          <w14:ligatures w14:val="none"/>
+        </w:rPr>
+        <w:t xml:space="preserve">    </w:t>
+      </w:r>
+      <w:r>
+        <w:rPr>
+          <w:rFonts w:ascii="Menlo" w:eastAsia="Times New Roman" w:hAnsi="Menlo" w:cs="Menlo"/>
+          <w:color w:val="A31515"/>
+          <w:kern w:val="0"/>
+          <w:sz w:val="18"/>
+          <w:szCs w:val="18"/>
+          <w14:ligatures w14:val="none"/>
+        </w:rPr>
+        <w:t>"id"</w:t>
+      </w:r>
+      <w:r>
+        <w:rPr>
+          <w:rFonts w:ascii="Menlo" w:eastAsia="Times New Roman" w:hAnsi="Menlo" w:cs="Menlo"/>
+          <w:color w:val="000000"/>
+          <w:kern w:val="0"/>
+          <w:sz w:val="18"/>
+          <w:szCs w:val="18"/>
+          <w14:ligatures w14:val="none"/>
+        </w:rPr>
+        <w:t xml:space="preserve">: </w:t>
+      </w:r>
+      <w:r>
+        <w:rPr>
+          <w:rFonts w:ascii="Menlo" w:eastAsia="Times New Roman" w:hAnsi="Menlo" w:cs="Menlo"/>
+          <w:color w:val="0451A5"/>
+          <w:kern w:val="0"/>
+          <w:sz w:val="18"/>
+          <w:szCs w:val="18"/>
+          <w14:ligatures w14:val="none"/>
+        </w:rPr>
+        <w:t>"</w:t>
+      </w:r>
+      <w:proofErr w:type="spellStart"/>
+      <w:r>
+        <w:rPr>
+          <w:rFonts w:ascii="Menlo" w:eastAsia="Times New Roman" w:hAnsi="Menlo" w:cs="Menlo"/>
+          <w:color w:val="0451A5"/>
+          <w:kern w:val="0"/>
+          <w:sz w:val="18"/>
+          <w:szCs w:val="18"/>
+          <w14:ligatures w14:val="none"/>
+        </w:rPr>
+        <w:t>paulyEvents</w:t>
+      </w:r>
+      <w:proofErr w:type="spellEnd"/>
+      <w:r>
+        <w:rPr>
+          <w:rFonts w:ascii="Menlo" w:eastAsia="Times New Roman" w:hAnsi="Menlo" w:cs="Menlo"/>
+          <w:color w:val="0451A5"/>
+          <w:kern w:val="0"/>
+          <w:sz w:val="18"/>
+          <w:szCs w:val="18"/>
+          <w14:ligatures w14:val="none"/>
+        </w:rPr>
+        <w:t>"</w:t>
+      </w:r>
+      <w:r>
+        <w:rPr>
+          <w:rFonts w:ascii="Menlo" w:eastAsia="Times New Roman" w:hAnsi="Menlo" w:cs="Menlo"/>
+          <w:color w:val="000000"/>
+          <w:kern w:val="0"/>
+          <w:sz w:val="18"/>
+          <w:szCs w:val="18"/>
+          <w14:ligatures w14:val="none"/>
+        </w:rPr>
+        <w:t>,</w:t>
+      </w:r>
+    </w:p>
+    <w:p>
+      <w:pPr>
+        <w:shd w:val="clear" w:color="auto" w:fill="FFFFFE"/>
+        <w:spacing w:line="270" w:lineRule="atLeast"/>
+        <w:rPr>
+          <w:rFonts w:ascii="Menlo" w:eastAsia="Times New Roman" w:hAnsi="Menlo" w:cs="Menlo"/>
+          <w:color w:val="000000"/>
+          <w:kern w:val="0"/>
+          <w:sz w:val="18"/>
+          <w:szCs w:val="18"/>
+          <w14:ligatures w14:val="none"/>
+        </w:rPr>
+      </w:pPr>
+      <w:r>
+        <w:rPr>
+          <w:rFonts w:ascii="Menlo" w:eastAsia="Times New Roman" w:hAnsi="Menlo" w:cs="Menlo"/>
+          <w:color w:val="000000"/>
+          <w:kern w:val="0"/>
+          <w:sz w:val="18"/>
+          <w:szCs w:val="18"/>
+          <w14:ligatures w14:val="none"/>
+        </w:rPr>
+        <w:t xml:space="preserve">    </w:t>
+      </w:r>
+      <w:r>
+        <w:rPr>
+          <w:rFonts w:ascii="Menlo" w:eastAsia="Times New Roman" w:hAnsi="Menlo" w:cs="Menlo"/>
+          <w:color w:val="A31515"/>
+          <w:kern w:val="0"/>
+          <w:sz w:val="18"/>
+          <w:szCs w:val="18"/>
+          <w14:ligatures w14:val="none"/>
+        </w:rPr>
+        <w:t>"description"</w:t>
+      </w:r>
+      <w:r>
+        <w:rPr>
+          <w:rFonts w:ascii="Menlo" w:eastAsia="Times New Roman" w:hAnsi="Menlo" w:cs="Menlo"/>
+          <w:color w:val="000000"/>
+          <w:kern w:val="0"/>
+          <w:sz w:val="18"/>
+          <w:szCs w:val="18"/>
+          <w14:ligatures w14:val="none"/>
+        </w:rPr>
+        <w:t xml:space="preserve">: </w:t>
+      </w:r>
+      <w:r>
+        <w:rPr>
+          <w:rFonts w:ascii="Menlo" w:eastAsia="Times New Roman" w:hAnsi="Menlo" w:cs="Menlo"/>
+          <w:color w:val="0451A5"/>
+          <w:kern w:val="0"/>
+          <w:sz w:val="18"/>
+          <w:szCs w:val="18"/>
+          <w14:ligatures w14:val="none"/>
+        </w:rPr>
+        <w:t>"Pauly Event Data"</w:t>
+      </w:r>
+      <w:r>
+        <w:rPr>
+          <w:rFonts w:ascii="Menlo" w:eastAsia="Times New Roman" w:hAnsi="Menlo" w:cs="Menlo"/>
+          <w:color w:val="000000"/>
+          <w:kern w:val="0"/>
+          <w:sz w:val="18"/>
+          <w:szCs w:val="18"/>
+          <w14:ligatures w14:val="none"/>
+        </w:rPr>
+        <w:t>,</w:t>
+      </w:r>
+    </w:p>
+    <w:p>
+      <w:pPr>
+        <w:shd w:val="clear" w:color="auto" w:fill="FFFFFE"/>
+        <w:spacing w:line="270" w:lineRule="atLeast"/>
+        <w:rPr>
+          <w:rFonts w:ascii="Menlo" w:eastAsia="Times New Roman" w:hAnsi="Menlo" w:cs="Menlo"/>
+          <w:color w:val="000000"/>
+          <w:kern w:val="0"/>
+          <w:sz w:val="18"/>
+          <w:szCs w:val="18"/>
+          <w14:ligatures w14:val="none"/>
+        </w:rPr>
+      </w:pPr>
+      <w:r>
+        <w:rPr>
+          <w:rFonts w:ascii="Menlo" w:eastAsia="Times New Roman" w:hAnsi="Menlo" w:cs="Menlo"/>
+          <w:color w:val="000000"/>
+          <w:kern w:val="0"/>
+          <w:sz w:val="18"/>
+          <w:szCs w:val="18"/>
+          <w14:ligatures w14:val="none"/>
+        </w:rPr>
+        <w:t xml:space="preserve">    </w:t>
+      </w:r>
+      <w:r>
+        <w:rPr>
+          <w:rFonts w:ascii="Menlo" w:eastAsia="Times New Roman" w:hAnsi="Menlo" w:cs="Menlo"/>
+          <w:color w:val="A31515"/>
+          <w:kern w:val="0"/>
+          <w:sz w:val="18"/>
+          <w:szCs w:val="18"/>
+          <w14:ligatures w14:val="none"/>
+        </w:rPr>
+        <w:t>"</w:t>
+      </w:r>
+      <w:proofErr w:type="spellStart"/>
+      <w:r>
+        <w:rPr>
+          <w:rFonts w:ascii="Menlo" w:eastAsia="Times New Roman" w:hAnsi="Menlo" w:cs="Menlo"/>
+          <w:color w:val="A31515"/>
+          <w:kern w:val="0"/>
+          <w:sz w:val="18"/>
+          <w:szCs w:val="18"/>
+          <w14:ligatures w14:val="none"/>
+        </w:rPr>
+        <w:t>targetTypes</w:t>
+      </w:r>
+      <w:proofErr w:type="spellEnd"/>
+      <w:r>
+        <w:rPr>
+          <w:rFonts w:ascii="Menlo" w:eastAsia="Times New Roman" w:hAnsi="Menlo" w:cs="Menlo"/>
+          <w:color w:val="A31515"/>
+          <w:kern w:val="0"/>
+          <w:sz w:val="18"/>
+          <w:szCs w:val="18"/>
+          <w14:ligatures w14:val="none"/>
+        </w:rPr>
+        <w:t>"</w:t>
+      </w:r>
+      <w:r>
+        <w:rPr>
+          <w:rFonts w:ascii="Menlo" w:eastAsia="Times New Roman" w:hAnsi="Menlo" w:cs="Menlo"/>
+          <w:color w:val="000000"/>
+          <w:kern w:val="0"/>
+          <w:sz w:val="18"/>
+          <w:szCs w:val="18"/>
+          <w14:ligatures w14:val="none"/>
+        </w:rPr>
+        <w:t>: [</w:t>
+      </w:r>
+    </w:p>
+    <w:p>
+      <w:pPr>
+        <w:shd w:val="clear" w:color="auto" w:fill="FFFFFE"/>
+        <w:spacing w:line="270" w:lineRule="atLeast"/>
+        <w:rPr>
+          <w:rFonts w:ascii="Menlo" w:eastAsia="Times New Roman" w:hAnsi="Menlo" w:cs="Menlo"/>
+          <w:color w:val="000000"/>
+          <w:kern w:val="0"/>
+          <w:sz w:val="18"/>
+          <w:szCs w:val="18"/>
+          <w14:ligatures w14:val="none"/>
+        </w:rPr>
+      </w:pPr>
+      <w:r>
+        <w:rPr>
+          <w:rFonts w:ascii="Menlo" w:eastAsia="Times New Roman" w:hAnsi="Menlo" w:cs="Menlo"/>
+          <w:color w:val="000000"/>
+          <w:kern w:val="0"/>
+          <w:sz w:val="18"/>
+          <w:szCs w:val="18"/>
+          <w14:ligatures w14:val="none"/>
+        </w:rPr>
+        <w:lastRenderedPageBreak/>
+        <w:t xml:space="preserve">        </w:t>
+      </w:r>
+      <w:r>
+        <w:rPr>
+          <w:rFonts w:ascii="Menlo" w:eastAsia="Times New Roman" w:hAnsi="Menlo" w:cs="Menlo"/>
+          <w:color w:val="0451A5"/>
+          <w:kern w:val="0"/>
+          <w:sz w:val="18"/>
+          <w:szCs w:val="18"/>
+          <w14:ligatures w14:val="none"/>
+        </w:rPr>
+        <w:t>"</w:t>
+      </w:r>
+      <w:r>
+        <w:rPr>
+          <w:rFonts w:ascii="Menlo" w:eastAsia="Times New Roman" w:hAnsi="Menlo" w:cs="Menlo"/>
+          <w:color w:val="0451A5"/>
+          <w:kern w:val="0"/>
+          <w:sz w:val="18"/>
+          <w:szCs w:val="18"/>
+          <w14:ligatures w14:val="none"/>
+        </w:rPr>
+        <w:t>E</w:t>
+      </w:r>
+      <w:r>
+        <w:rPr>
+          <w:rFonts w:ascii="Menlo" w:eastAsia="Times New Roman" w:hAnsi="Menlo" w:cs="Menlo"/>
+          <w:color w:val="0451A5"/>
+          <w:kern w:val="0"/>
+          <w:sz w:val="18"/>
+          <w:szCs w:val="18"/>
+          <w14:ligatures w14:val="none"/>
+        </w:rPr>
+        <w:t>vent"</w:t>
+      </w:r>
+    </w:p>
+    <w:p>
+      <w:pPr>
+        <w:shd w:val="clear" w:color="auto" w:fill="FFFFFE"/>
+        <w:spacing w:line="270" w:lineRule="atLeast"/>
+        <w:rPr>
+          <w:rFonts w:ascii="Menlo" w:eastAsia="Times New Roman" w:hAnsi="Menlo" w:cs="Menlo"/>
+          <w:color w:val="000000"/>
+          <w:kern w:val="0"/>
+          <w:sz w:val="18"/>
+          <w:szCs w:val="18"/>
+          <w14:ligatures w14:val="none"/>
+        </w:rPr>
+      </w:pPr>
+      <w:r>
+        <w:rPr>
+          <w:rFonts w:ascii="Menlo" w:eastAsia="Times New Roman" w:hAnsi="Menlo" w:cs="Menlo"/>
+          <w:color w:val="000000"/>
+          <w:kern w:val="0"/>
+          <w:sz w:val="18"/>
+          <w:szCs w:val="18"/>
+          <w14:ligatures w14:val="none"/>
+        </w:rPr>
+        <w:t xml:space="preserve">    ],</w:t>
+      </w:r>
+    </w:p>
+    <w:p>
+      <w:pPr>
+        <w:shd w:val="clear" w:color="auto" w:fill="FFFFFE"/>
+        <w:spacing w:line="270" w:lineRule="atLeast"/>
+        <w:rPr>
+          <w:rFonts w:ascii="Menlo" w:eastAsia="Times New Roman" w:hAnsi="Menlo" w:cs="Menlo"/>
+          <w:color w:val="000000"/>
+          <w:kern w:val="0"/>
+          <w:sz w:val="18"/>
+          <w:szCs w:val="18"/>
+          <w14:ligatures w14:val="none"/>
+        </w:rPr>
+      </w:pPr>
+      <w:r>
+        <w:rPr>
+          <w:rFonts w:ascii="Menlo" w:eastAsia="Times New Roman" w:hAnsi="Menlo" w:cs="Menlo"/>
+          <w:color w:val="000000"/>
+          <w:kern w:val="0"/>
+          <w:sz w:val="18"/>
+          <w:szCs w:val="18"/>
+          <w14:ligatures w14:val="none"/>
+        </w:rPr>
+        <w:t xml:space="preserve">    </w:t>
+      </w:r>
+      <w:r>
+        <w:rPr>
+          <w:rFonts w:ascii="Menlo" w:eastAsia="Times New Roman" w:hAnsi="Menlo" w:cs="Menlo"/>
+          <w:color w:val="A31515"/>
+          <w:kern w:val="0"/>
+          <w:sz w:val="18"/>
+          <w:szCs w:val="18"/>
+          <w14:ligatures w14:val="none"/>
+        </w:rPr>
+        <w:t>"owner"</w:t>
+      </w:r>
+      <w:r>
+        <w:rPr>
+          <w:rFonts w:ascii="Menlo" w:eastAsia="Times New Roman" w:hAnsi="Menlo" w:cs="Menlo"/>
+          <w:color w:val="000000"/>
+          <w:kern w:val="0"/>
+          <w:sz w:val="18"/>
+          <w:szCs w:val="18"/>
+          <w14:ligatures w14:val="none"/>
+        </w:rPr>
+        <w:t xml:space="preserve">: </w:t>
+      </w:r>
+      <w:r>
+        <w:rPr>
+          <w:rFonts w:ascii="Menlo" w:eastAsia="Times New Roman" w:hAnsi="Menlo" w:cs="Menlo"/>
+          <w:color w:val="0451A5"/>
+          <w:kern w:val="0"/>
+          <w:sz w:val="18"/>
+          <w:szCs w:val="18"/>
+          <w14:ligatures w14:val="none"/>
+        </w:rPr>
+        <w:t>"08624b03-1aa6-40c4-8fb3-149c39026dff"</w:t>
+      </w:r>
+      <w:r>
+        <w:rPr>
+          <w:rFonts w:ascii="Menlo" w:eastAsia="Times New Roman" w:hAnsi="Menlo" w:cs="Menlo"/>
+          <w:color w:val="000000"/>
+          <w:kern w:val="0"/>
+          <w:sz w:val="18"/>
+          <w:szCs w:val="18"/>
+          <w14:ligatures w14:val="none"/>
+        </w:rPr>
+        <w:t>,</w:t>
+      </w:r>
+      <w:r>
+        <w:rPr>
+          <w:rFonts w:ascii="Menlo" w:eastAsia="Times New Roman" w:hAnsi="Menlo" w:cs="Menlo"/>
+          <w:color w:val="000000"/>
+          <w:kern w:val="0"/>
+          <w:sz w:val="18"/>
+          <w:szCs w:val="18"/>
+          <w14:ligatures w14:val="none"/>
+        </w:rPr>
+        <w:t xml:space="preserve"> &lt;- application id</w:t>
+      </w:r>
+    </w:p>
+    <w:p>
+      <w:pPr>
+        <w:shd w:val="clear" w:color="auto" w:fill="FFFFFE"/>
+        <w:spacing w:line="270" w:lineRule="atLeast"/>
+        <w:rPr>
+          <w:rFonts w:ascii="Menlo" w:eastAsia="Times New Roman" w:hAnsi="Menlo" w:cs="Menlo"/>
+          <w:color w:val="000000"/>
+          <w:kern w:val="0"/>
+          <w:sz w:val="18"/>
+          <w:szCs w:val="18"/>
+          <w14:ligatures w14:val="none"/>
+        </w:rPr>
+      </w:pPr>
+      <w:r>
+        <w:rPr>
+          <w:rFonts w:ascii="Menlo" w:eastAsia="Times New Roman" w:hAnsi="Menlo" w:cs="Menlo"/>
+          <w:color w:val="000000"/>
+          <w:kern w:val="0"/>
+          <w:sz w:val="18"/>
+          <w:szCs w:val="18"/>
+          <w14:ligatures w14:val="none"/>
+        </w:rPr>
+        <w:t xml:space="preserve">    </w:t>
+      </w:r>
+      <w:r>
+        <w:rPr>
+          <w:rFonts w:ascii="Menlo" w:eastAsia="Times New Roman" w:hAnsi="Menlo" w:cs="Menlo"/>
+          <w:color w:val="A31515"/>
+          <w:kern w:val="0"/>
+          <w:sz w:val="18"/>
+          <w:szCs w:val="18"/>
+          <w14:ligatures w14:val="none"/>
+        </w:rPr>
+        <w:t>"properties"</w:t>
+      </w:r>
+      <w:r>
+        <w:rPr>
+          <w:rFonts w:ascii="Menlo" w:eastAsia="Times New Roman" w:hAnsi="Menlo" w:cs="Menlo"/>
+          <w:color w:val="000000"/>
+          <w:kern w:val="0"/>
+          <w:sz w:val="18"/>
+          <w:szCs w:val="18"/>
+          <w14:ligatures w14:val="none"/>
+        </w:rPr>
+        <w:t>: [</w:t>
+      </w:r>
+    </w:p>
+    <w:p>
+      <w:pPr>
+        <w:shd w:val="clear" w:color="auto" w:fill="FFFFFE"/>
+        <w:spacing w:line="270" w:lineRule="atLeast"/>
+        <w:rPr>
+          <w:rFonts w:ascii="Menlo" w:eastAsia="Times New Roman" w:hAnsi="Menlo" w:cs="Menlo"/>
+          <w:color w:val="000000"/>
+          <w:kern w:val="0"/>
+          <w:sz w:val="18"/>
+          <w:szCs w:val="18"/>
+          <w14:ligatures w14:val="none"/>
+        </w:rPr>
+      </w:pPr>
+      <w:r>
+        <w:rPr>
+          <w:rFonts w:ascii="Menlo" w:eastAsia="Times New Roman" w:hAnsi="Menlo" w:cs="Menlo"/>
+          <w:color w:val="000000"/>
+          <w:kern w:val="0"/>
+          <w:sz w:val="18"/>
+          <w:szCs w:val="18"/>
+          <w14:ligatures w14:val="none"/>
+        </w:rPr>
+        <w:t xml:space="preserve">        {</w:t>
+      </w:r>
+    </w:p>
+    <w:p>
+      <w:pPr>
+        <w:shd w:val="clear" w:color="auto" w:fill="FFFFFE"/>
+        <w:spacing w:line="270" w:lineRule="atLeast"/>
+        <w:rPr>
+          <w:rFonts w:ascii="Menlo" w:eastAsia="Times New Roman" w:hAnsi="Menlo" w:cs="Menlo"/>
+          <w:color w:val="000000"/>
+          <w:kern w:val="0"/>
+          <w:sz w:val="18"/>
+          <w:szCs w:val="18"/>
+          <w14:ligatures w14:val="none"/>
+        </w:rPr>
+      </w:pPr>
+      <w:r>
+        <w:rPr>
+          <w:rFonts w:ascii="Menlo" w:eastAsia="Times New Roman" w:hAnsi="Menlo" w:cs="Menlo"/>
+          <w:color w:val="000000"/>
+          <w:kern w:val="0"/>
+          <w:sz w:val="18"/>
+          <w:szCs w:val="18"/>
+          <w14:ligatures w14:val="none"/>
+        </w:rPr>
+        <w:t xml:space="preserve">            </w:t>
+      </w:r>
+      <w:r>
+        <w:rPr>
+          <w:rFonts w:ascii="Menlo" w:eastAsia="Times New Roman" w:hAnsi="Menlo" w:cs="Menlo"/>
+          <w:color w:val="A31515"/>
+          <w:kern w:val="0"/>
+          <w:sz w:val="18"/>
+          <w:szCs w:val="18"/>
+          <w14:ligatures w14:val="none"/>
+        </w:rPr>
+        <w:t>"name"</w:t>
+      </w:r>
+      <w:r>
+        <w:rPr>
+          <w:rFonts w:ascii="Menlo" w:eastAsia="Times New Roman" w:hAnsi="Menlo" w:cs="Menlo"/>
+          <w:color w:val="000000"/>
+          <w:kern w:val="0"/>
+          <w:sz w:val="18"/>
+          <w:szCs w:val="18"/>
+          <w14:ligatures w14:val="none"/>
+        </w:rPr>
+        <w:t xml:space="preserve">: </w:t>
+      </w:r>
+      <w:r>
+        <w:rPr>
+          <w:rFonts w:ascii="Menlo" w:eastAsia="Times New Roman" w:hAnsi="Menlo" w:cs="Menlo"/>
+          <w:color w:val="0451A5"/>
+          <w:kern w:val="0"/>
+          <w:sz w:val="18"/>
+          <w:szCs w:val="18"/>
+          <w14:ligatures w14:val="none"/>
+        </w:rPr>
+        <w:t>"</w:t>
+      </w:r>
+      <w:proofErr w:type="spellStart"/>
+      <w:r>
+        <w:rPr>
+          <w:rFonts w:ascii="Menlo" w:eastAsia="Times New Roman" w:hAnsi="Menlo" w:cs="Menlo"/>
+          <w:color w:val="0451A5"/>
+          <w:kern w:val="0"/>
+          <w:sz w:val="18"/>
+          <w:szCs w:val="18"/>
+          <w14:ligatures w14:val="none"/>
+        </w:rPr>
+        <w:t>eventType</w:t>
+      </w:r>
+      <w:proofErr w:type="spellEnd"/>
+      <w:r>
+        <w:rPr>
+          <w:rFonts w:ascii="Menlo" w:eastAsia="Times New Roman" w:hAnsi="Menlo" w:cs="Menlo"/>
+          <w:color w:val="0451A5"/>
+          <w:kern w:val="0"/>
+          <w:sz w:val="18"/>
+          <w:szCs w:val="18"/>
+          <w14:ligatures w14:val="none"/>
+        </w:rPr>
+        <w:t>"</w:t>
+      </w:r>
+      <w:r>
+        <w:rPr>
+          <w:rFonts w:ascii="Menlo" w:eastAsia="Times New Roman" w:hAnsi="Menlo" w:cs="Menlo"/>
+          <w:color w:val="000000"/>
+          <w:kern w:val="0"/>
+          <w:sz w:val="18"/>
+          <w:szCs w:val="18"/>
+          <w14:ligatures w14:val="none"/>
+        </w:rPr>
+        <w:t>,</w:t>
+      </w:r>
+    </w:p>
+    <w:p>
+      <w:pPr>
+        <w:shd w:val="clear" w:color="auto" w:fill="FFFFFE"/>
+        <w:spacing w:line="270" w:lineRule="atLeast"/>
+        <w:rPr>
+          <w:rFonts w:ascii="Menlo" w:eastAsia="Times New Roman" w:hAnsi="Menlo" w:cs="Menlo"/>
+          <w:color w:val="000000"/>
+          <w:kern w:val="0"/>
+          <w:sz w:val="18"/>
+          <w:szCs w:val="18"/>
+          <w14:ligatures w14:val="none"/>
+        </w:rPr>
+      </w:pPr>
+      <w:r>
+        <w:rPr>
+          <w:rFonts w:ascii="Menlo" w:eastAsia="Times New Roman" w:hAnsi="Menlo" w:cs="Menlo"/>
+          <w:color w:val="000000"/>
+          <w:kern w:val="0"/>
+          <w:sz w:val="18"/>
+          <w:szCs w:val="18"/>
+          <w14:ligatures w14:val="none"/>
+        </w:rPr>
+        <w:t xml:space="preserve">            </w:t>
+      </w:r>
+      <w:r>
+        <w:rPr>
+          <w:rFonts w:ascii="Menlo" w:eastAsia="Times New Roman" w:hAnsi="Menlo" w:cs="Menlo"/>
+          <w:color w:val="A31515"/>
+          <w:kern w:val="0"/>
+          <w:sz w:val="18"/>
+          <w:szCs w:val="18"/>
+          <w14:ligatures w14:val="none"/>
+        </w:rPr>
+        <w:t>"type"</w:t>
+      </w:r>
+      <w:r>
+        <w:rPr>
+          <w:rFonts w:ascii="Menlo" w:eastAsia="Times New Roman" w:hAnsi="Menlo" w:cs="Menlo"/>
+          <w:color w:val="000000"/>
+          <w:kern w:val="0"/>
+          <w:sz w:val="18"/>
+          <w:szCs w:val="18"/>
+          <w14:ligatures w14:val="none"/>
+        </w:rPr>
+        <w:t xml:space="preserve">: </w:t>
+      </w:r>
+      <w:r>
+        <w:rPr>
+          <w:rFonts w:ascii="Menlo" w:eastAsia="Times New Roman" w:hAnsi="Menlo" w:cs="Menlo"/>
+          <w:color w:val="0451A5"/>
+          <w:kern w:val="0"/>
+          <w:sz w:val="18"/>
+          <w:szCs w:val="18"/>
+          <w14:ligatures w14:val="none"/>
+        </w:rPr>
+        <w:t>"String"</w:t>
+      </w:r>
+    </w:p>
+    <w:p>
+      <w:pPr>
+        <w:shd w:val="clear" w:color="auto" w:fill="FFFFFE"/>
+        <w:spacing w:line="270" w:lineRule="atLeast"/>
+        <w:rPr>
+          <w:rFonts w:ascii="Menlo" w:eastAsia="Times New Roman" w:hAnsi="Menlo" w:cs="Menlo"/>
+          <w:color w:val="000000"/>
+          <w:kern w:val="0"/>
+          <w:sz w:val="18"/>
+          <w:szCs w:val="18"/>
+          <w14:ligatures w14:val="none"/>
+        </w:rPr>
+      </w:pPr>
+      <w:r>
+        <w:rPr>
+          <w:rFonts w:ascii="Menlo" w:eastAsia="Times New Roman" w:hAnsi="Menlo" w:cs="Menlo"/>
+          <w:color w:val="000000"/>
+          <w:kern w:val="0"/>
+          <w:sz w:val="18"/>
+          <w:szCs w:val="18"/>
+          <w14:ligatures w14:val="none"/>
+        </w:rPr>
+        <w:t xml:space="preserve">        },</w:t>
+      </w:r>
+    </w:p>
+    <w:p>
+      <w:pPr>
+        <w:shd w:val="clear" w:color="auto" w:fill="FFFFFE"/>
+        <w:spacing w:line="270" w:lineRule="atLeast"/>
+        <w:rPr>
+          <w:rFonts w:ascii="Menlo" w:eastAsia="Times New Roman" w:hAnsi="Menlo" w:cs="Menlo"/>
+          <w:color w:val="000000"/>
+          <w:kern w:val="0"/>
+          <w:sz w:val="18"/>
+          <w:szCs w:val="18"/>
+          <w14:ligatures w14:val="none"/>
+        </w:rPr>
+      </w:pPr>
+      <w:r>
+        <w:rPr>
+          <w:rFonts w:ascii="Menlo" w:eastAsia="Times New Roman" w:hAnsi="Menlo" w:cs="Menlo"/>
+          <w:color w:val="000000"/>
+          <w:kern w:val="0"/>
+          <w:sz w:val="18"/>
+          <w:szCs w:val="18"/>
+          <w14:ligatures w14:val="none"/>
+        </w:rPr>
+        <w:t xml:space="preserve">        {</w:t>
+      </w:r>
+    </w:p>
+    <w:p>
+      <w:pPr>
+        <w:shd w:val="clear" w:color="auto" w:fill="FFFFFE"/>
+        <w:spacing w:line="270" w:lineRule="atLeast"/>
+        <w:rPr>
+          <w:rFonts w:ascii="Menlo" w:eastAsia="Times New Roman" w:hAnsi="Menlo" w:cs="Menlo"/>
+          <w:color w:val="000000"/>
+          <w:kern w:val="0"/>
+          <w:sz w:val="18"/>
+          <w:szCs w:val="18"/>
+          <w14:ligatures w14:val="none"/>
+        </w:rPr>
+      </w:pPr>
+      <w:r>
+        <w:rPr>
+          <w:rFonts w:ascii="Menlo" w:eastAsia="Times New Roman" w:hAnsi="Menlo" w:cs="Menlo"/>
+          <w:color w:val="000000"/>
+          <w:kern w:val="0"/>
+          <w:sz w:val="18"/>
+          <w:szCs w:val="18"/>
+          <w14:ligatures w14:val="none"/>
+        </w:rPr>
+        <w:t xml:space="preserve">            </w:t>
+      </w:r>
+      <w:r>
+        <w:rPr>
+          <w:rFonts w:ascii="Menlo" w:eastAsia="Times New Roman" w:hAnsi="Menlo" w:cs="Menlo"/>
+          <w:color w:val="A31515"/>
+          <w:kern w:val="0"/>
+          <w:sz w:val="18"/>
+          <w:szCs w:val="18"/>
+          <w14:ligatures w14:val="none"/>
+        </w:rPr>
+        <w:t>"name"</w:t>
+      </w:r>
+      <w:r>
+        <w:rPr>
+          <w:rFonts w:ascii="Menlo" w:eastAsia="Times New Roman" w:hAnsi="Menlo" w:cs="Menlo"/>
+          <w:color w:val="000000"/>
+          <w:kern w:val="0"/>
+          <w:sz w:val="18"/>
+          <w:szCs w:val="18"/>
+          <w14:ligatures w14:val="none"/>
+        </w:rPr>
+        <w:t xml:space="preserve">: </w:t>
+      </w:r>
+      <w:r>
+        <w:rPr>
+          <w:rFonts w:ascii="Menlo" w:eastAsia="Times New Roman" w:hAnsi="Menlo" w:cs="Menlo"/>
+          <w:color w:val="0451A5"/>
+          <w:kern w:val="0"/>
+          <w:sz w:val="18"/>
+          <w:szCs w:val="18"/>
+          <w14:ligatures w14:val="none"/>
+        </w:rPr>
+        <w:t>"</w:t>
+      </w:r>
+      <w:proofErr w:type="spellStart"/>
+      <w:r>
+        <w:rPr>
+          <w:rFonts w:ascii="Menlo" w:eastAsia="Times New Roman" w:hAnsi="Menlo" w:cs="Menlo"/>
+          <w:color w:val="0451A5"/>
+          <w:kern w:val="0"/>
+          <w:sz w:val="18"/>
+          <w:szCs w:val="18"/>
+          <w14:ligatures w14:val="none"/>
+        </w:rPr>
+        <w:t>eventData</w:t>
+      </w:r>
+      <w:proofErr w:type="spellEnd"/>
+      <w:r>
+        <w:rPr>
+          <w:rFonts w:ascii="Menlo" w:eastAsia="Times New Roman" w:hAnsi="Menlo" w:cs="Menlo"/>
+          <w:color w:val="0451A5"/>
+          <w:kern w:val="0"/>
+          <w:sz w:val="18"/>
+          <w:szCs w:val="18"/>
+          <w14:ligatures w14:val="none"/>
+        </w:rPr>
+        <w:t>"</w:t>
+      </w:r>
+      <w:r>
+        <w:rPr>
+          <w:rFonts w:ascii="Menlo" w:eastAsia="Times New Roman" w:hAnsi="Menlo" w:cs="Menlo"/>
+          <w:color w:val="000000"/>
+          <w:kern w:val="0"/>
+          <w:sz w:val="18"/>
+          <w:szCs w:val="18"/>
+          <w14:ligatures w14:val="none"/>
+        </w:rPr>
+        <w:t>,</w:t>
+      </w:r>
+    </w:p>
+    <w:p>
+      <w:pPr>
+        <w:shd w:val="clear" w:color="auto" w:fill="FFFFFE"/>
+        <w:spacing w:line="270" w:lineRule="atLeast"/>
+        <w:rPr>
+          <w:rFonts w:ascii="Menlo" w:eastAsia="Times New Roman" w:hAnsi="Menlo" w:cs="Menlo"/>
+          <w:color w:val="000000"/>
+          <w:kern w:val="0"/>
+          <w:sz w:val="18"/>
+          <w:szCs w:val="18"/>
+          <w14:ligatures w14:val="none"/>
+        </w:rPr>
+      </w:pPr>
+      <w:r>
+        <w:rPr>
+          <w:rFonts w:ascii="Menlo" w:eastAsia="Times New Roman" w:hAnsi="Menlo" w:cs="Menlo"/>
+          <w:color w:val="000000"/>
+          <w:kern w:val="0"/>
+          <w:sz w:val="18"/>
+          <w:szCs w:val="18"/>
+          <w14:ligatures w14:val="none"/>
+        </w:rPr>
+        <w:t xml:space="preserve">            </w:t>
+      </w:r>
+      <w:r>
+        <w:rPr>
+          <w:rFonts w:ascii="Menlo" w:eastAsia="Times New Roman" w:hAnsi="Menlo" w:cs="Menlo"/>
+          <w:color w:val="A31515"/>
+          <w:kern w:val="0"/>
+          <w:sz w:val="18"/>
+          <w:szCs w:val="18"/>
+          <w14:ligatures w14:val="none"/>
+        </w:rPr>
+        <w:t>"type"</w:t>
+      </w:r>
+      <w:r>
+        <w:rPr>
+          <w:rFonts w:ascii="Menlo" w:eastAsia="Times New Roman" w:hAnsi="Menlo" w:cs="Menlo"/>
+          <w:color w:val="000000"/>
+          <w:kern w:val="0"/>
+          <w:sz w:val="18"/>
+          <w:szCs w:val="18"/>
+          <w14:ligatures w14:val="none"/>
+        </w:rPr>
+        <w:t xml:space="preserve">: </w:t>
+      </w:r>
+      <w:r>
+        <w:rPr>
+          <w:rFonts w:ascii="Menlo" w:eastAsia="Times New Roman" w:hAnsi="Menlo" w:cs="Menlo"/>
+          <w:color w:val="0451A5"/>
+          <w:kern w:val="0"/>
+          <w:sz w:val="18"/>
+          <w:szCs w:val="18"/>
+          <w14:ligatures w14:val="none"/>
+        </w:rPr>
+        <w:t>"String"</w:t>
+      </w:r>
+    </w:p>
+    <w:p>
+      <w:pPr>
+        <w:shd w:val="clear" w:color="auto" w:fill="FFFFFE"/>
+        <w:spacing w:line="270" w:lineRule="atLeast"/>
+        <w:rPr>
+          <w:rFonts w:ascii="Menlo" w:eastAsia="Times New Roman" w:hAnsi="Menlo" w:cs="Menlo"/>
+          <w:color w:val="000000"/>
+          <w:kern w:val="0"/>
+          <w:sz w:val="18"/>
+          <w:szCs w:val="18"/>
+          <w14:ligatures w14:val="none"/>
+        </w:rPr>
+      </w:pPr>
+      <w:r>
+        <w:rPr>
+          <w:rFonts w:ascii="Menlo" w:eastAsia="Times New Roman" w:hAnsi="Menlo" w:cs="Menlo"/>
+          <w:color w:val="000000"/>
+          <w:kern w:val="0"/>
+          <w:sz w:val="18"/>
+          <w:szCs w:val="18"/>
+          <w14:ligatures w14:val="none"/>
+        </w:rPr>
+        <w:t xml:space="preserve">        }</w:t>
+      </w:r>
+    </w:p>
+    <w:p>
+      <w:pPr>
+        <w:shd w:val="clear" w:color="auto" w:fill="FFFFFE"/>
+        <w:spacing w:line="270" w:lineRule="atLeast"/>
+        <w:rPr>
+          <w:rFonts w:ascii="Menlo" w:eastAsia="Times New Roman" w:hAnsi="Menlo" w:cs="Menlo"/>
+          <w:color w:val="000000"/>
+          <w:kern w:val="0"/>
+          <w:sz w:val="18"/>
+          <w:szCs w:val="18"/>
+          <w14:ligatures w14:val="none"/>
+        </w:rPr>
+      </w:pPr>
+      <w:r>
+        <w:rPr>
+          <w:rFonts w:ascii="Menlo" w:eastAsia="Times New Roman" w:hAnsi="Menlo" w:cs="Menlo"/>
+          <w:color w:val="000000"/>
+          <w:kern w:val="0"/>
+          <w:sz w:val="18"/>
+          <w:szCs w:val="18"/>
+          <w14:ligatures w14:val="none"/>
+        </w:rPr>
+        <w:t xml:space="preserve">    ]</w:t>
+      </w:r>
+    </w:p>
+    <w:p>
+      <w:pPr>
+        <w:shd w:val="clear" w:color="auto" w:fill="FFFFFE"/>
+        <w:spacing w:line="270" w:lineRule="atLeast"/>
+        <w:rPr>
+          <w:rFonts w:ascii="Menlo" w:eastAsia="Times New Roman" w:hAnsi="Menlo" w:cs="Menlo"/>
+          <w:color w:val="000000"/>
+          <w:kern w:val="0"/>
+          <w:sz w:val="18"/>
+          <w:szCs w:val="18"/>
+          <w14:ligatures w14:val="none"/>
+        </w:rPr>
+      </w:pPr>
+      <w:r>
+        <w:rPr>
+          <w:rFonts w:ascii="Menlo" w:eastAsia="Times New Roman" w:hAnsi="Menlo" w:cs="Menlo"/>
+          <w:color w:val="000000"/>
+          <w:kern w:val="0"/>
+          <w:sz w:val="18"/>
+          <w:szCs w:val="18"/>
+          <w14:ligatures w14:val="none"/>
+        </w:rPr>
+        <w:t>}</w:t>
       </w:r>
     </w:p>
     <w:p/>

</xml_diff>